<commit_message>
Hatodik feltöltés. Javított, formázott verzió (1-29)
</commit_message>
<xml_diff>
--- a/10_román_és_gótika_főbb_stílusjegye_a_lovagi_kultúra.docx
+++ b/10_román_és_gótika_főbb_stílusjegye_a_lovagi_kultúra.docx
@@ -139,18 +139,19 @@
     </w:p>
     <w:p>
       <w:pPr>
-        <w:rPr>
-          <w:rFonts w:cstheme="minorHAnsi"/>
-          <w:color w:val="000000"/>
-          <w:sz w:val="24"/>
-          <w:szCs w:val="26"/>
-        </w:rPr>
-      </w:pPr>
-      <w:r>
-        <w:rPr>
-          <w:rFonts w:cstheme="minorHAnsi"/>
-          <w:color w:val="000000"/>
-          <w:sz w:val="24"/>
+        <w:jc w:val="both"/>
+        <w:rPr>
+          <w:rFonts w:cstheme="minorHAnsi"/>
+          <w:color w:val="000000"/>
+          <w:sz w:val="26"/>
+          <w:szCs w:val="26"/>
+        </w:rPr>
+      </w:pPr>
+      <w:r>
+        <w:rPr>
+          <w:rFonts w:cstheme="minorHAnsi"/>
+          <w:color w:val="000000"/>
+          <w:sz w:val="26"/>
           <w:szCs w:val="26"/>
         </w:rPr>
         <w:t xml:space="preserve">A román stílus </w:t>
@@ -159,47 +160,807 @@
         <w:rPr>
           <w:rFonts w:cstheme="minorHAnsi"/>
           <w:color w:val="000000"/>
-          <w:sz w:val="24"/>
-          <w:szCs w:val="26"/>
-        </w:rPr>
-        <w:t>az ókori római építészetnek a tovább gondolása.</w:t>
-      </w:r>
-      <w:r>
-        <w:rPr>
-          <w:rFonts w:cstheme="minorHAnsi"/>
-          <w:color w:val="000000"/>
-          <w:sz w:val="24"/>
-          <w:szCs w:val="26"/>
-        </w:rPr>
-        <w:t xml:space="preserve"> A stílus jellegzetessége a zömök, vastag kőből épült falak</w:t>
-      </w:r>
-      <w:r>
-        <w:rPr>
-          <w:rFonts w:cstheme="minorHAnsi"/>
-          <w:color w:val="000000"/>
-          <w:sz w:val="24"/>
-          <w:szCs w:val="26"/>
-        </w:rPr>
-        <w:t xml:space="preserve"> és szűk lőrésszerű ablakok. Ha </w:t>
-      </w:r>
-      <w:r>
-        <w:rPr>
-          <w:rFonts w:cstheme="minorHAnsi"/>
-          <w:color w:val="000000"/>
-          <w:sz w:val="24"/>
-          <w:szCs w:val="26"/>
-        </w:rPr>
-        <w:t xml:space="preserve">ugyanis veszély fenyegette a lakosságot, akkor ezekben a templomokban kerested menedéket. </w:t>
-      </w:r>
-      <w:r>
-        <w:rPr>
-          <w:rFonts w:cstheme="minorHAnsi"/>
-          <w:color w:val="000000"/>
-          <w:sz w:val="24"/>
+          <w:sz w:val="26"/>
+          <w:szCs w:val="26"/>
+        </w:rPr>
+        <w:t xml:space="preserve">az ókori </w:t>
+      </w:r>
+      <w:r>
+        <w:rPr>
+          <w:rFonts w:cstheme="minorHAnsi"/>
+          <w:b/>
+          <w:color w:val="000000"/>
+          <w:sz w:val="26"/>
+          <w:szCs w:val="26"/>
+        </w:rPr>
+        <w:t>római építészetnek a tovább gondolása</w:t>
+      </w:r>
+      <w:r>
+        <w:rPr>
+          <w:rFonts w:cstheme="minorHAnsi"/>
+          <w:color w:val="000000"/>
+          <w:sz w:val="26"/>
+          <w:szCs w:val="26"/>
+        </w:rPr>
+        <w:t>.</w:t>
+      </w:r>
+      <w:r>
+        <w:rPr>
+          <w:rFonts w:cstheme="minorHAnsi"/>
+          <w:color w:val="000000"/>
+          <w:sz w:val="26"/>
+          <w:szCs w:val="26"/>
+        </w:rPr>
+        <w:t xml:space="preserve"> A stílus jellegzetessége a </w:t>
+      </w:r>
+      <w:r>
+        <w:rPr>
+          <w:rFonts w:cstheme="minorHAnsi"/>
+          <w:b/>
+          <w:color w:val="000000"/>
+          <w:sz w:val="26"/>
+          <w:szCs w:val="26"/>
+        </w:rPr>
+        <w:t>zömök, vastag kőből épült falak</w:t>
+      </w:r>
+      <w:r>
+        <w:rPr>
+          <w:rFonts w:cstheme="minorHAnsi"/>
+          <w:b/>
+          <w:color w:val="000000"/>
+          <w:sz w:val="26"/>
+          <w:szCs w:val="26"/>
+        </w:rPr>
+        <w:t xml:space="preserve"> és szűk lőrésszerű ablakok</w:t>
+      </w:r>
+      <w:r>
+        <w:rPr>
+          <w:rFonts w:cstheme="minorHAnsi"/>
+          <w:color w:val="000000"/>
+          <w:sz w:val="26"/>
+          <w:szCs w:val="26"/>
+        </w:rPr>
+        <w:t xml:space="preserve">. Ha </w:t>
+      </w:r>
+      <w:r>
+        <w:rPr>
+          <w:rFonts w:cstheme="minorHAnsi"/>
+          <w:color w:val="000000"/>
+          <w:sz w:val="26"/>
+          <w:szCs w:val="26"/>
+        </w:rPr>
+        <w:t xml:space="preserve">ugyanis veszély fenyegette a lakosságot, akkor ezekben a templomokban kerested </w:t>
+      </w:r>
+      <w:r>
+        <w:rPr>
+          <w:rFonts w:cstheme="minorHAnsi"/>
+          <w:b/>
+          <w:color w:val="000000"/>
+          <w:sz w:val="26"/>
+          <w:szCs w:val="26"/>
+        </w:rPr>
+        <w:t>menedé</w:t>
+      </w:r>
+      <w:r>
+        <w:rPr>
+          <w:rFonts w:cstheme="minorHAnsi"/>
+          <w:color w:val="000000"/>
+          <w:sz w:val="26"/>
+          <w:szCs w:val="26"/>
+        </w:rPr>
+        <w:t>ket</w:t>
+      </w:r>
+      <w:r>
+        <w:rPr>
+          <w:rFonts w:cstheme="minorHAnsi"/>
+          <w:color w:val="000000"/>
+          <w:sz w:val="26"/>
+          <w:szCs w:val="26"/>
+        </w:rPr>
+        <w:t xml:space="preserve">. </w:t>
+      </w:r>
+      <w:r>
+        <w:rPr>
+          <w:rFonts w:cstheme="minorHAnsi"/>
+          <w:color w:val="000000"/>
+          <w:sz w:val="26"/>
           <w:szCs w:val="26"/>
         </w:rPr>
         <w:t>Ilyen stílusú épület a Jáki-templom.</w:t>
       </w:r>
+    </w:p>
+    <w:p>
+      <w:pPr>
+        <w:rPr>
+          <w:rFonts w:cstheme="minorHAnsi"/>
+          <w:i/>
+          <w:color w:val="000000"/>
+          <w:sz w:val="10"/>
+          <w:szCs w:val="26"/>
+          <w:u w:val="single"/>
+        </w:rPr>
+      </w:pPr>
+    </w:p>
+    <w:p>
+      <w:pPr>
+        <w:rPr>
+          <w:rFonts w:cstheme="minorHAnsi"/>
+          <w:i/>
+          <w:color w:val="000000"/>
+          <w:sz w:val="26"/>
+          <w:szCs w:val="26"/>
+          <w:u w:val="single"/>
+        </w:rPr>
+      </w:pPr>
+      <w:r>
+        <w:rPr>
+          <w:rFonts w:cstheme="minorHAnsi"/>
+          <w:i/>
+          <w:color w:val="000000"/>
+          <w:sz w:val="28"/>
+          <w:szCs w:val="26"/>
+          <w:u w:val="single"/>
+        </w:rPr>
+        <w:t>Gótika</w:t>
+      </w:r>
+    </w:p>
+    <w:p>
+      <w:pPr>
+        <w:jc w:val="both"/>
+        <w:rPr>
+          <w:rFonts w:cstheme="minorHAnsi"/>
+          <w:color w:val="000000"/>
+          <w:sz w:val="26"/>
+          <w:szCs w:val="26"/>
+        </w:rPr>
+      </w:pPr>
+      <w:r>
+        <w:rPr>
+          <w:rFonts w:cstheme="minorHAnsi"/>
+          <w:color w:val="000000"/>
+          <w:sz w:val="26"/>
+          <w:szCs w:val="26"/>
+        </w:rPr>
+        <w:t xml:space="preserve">A gótika a legjelentősebb az építészetben. A román stílussal ellentétben a </w:t>
+      </w:r>
+      <w:r>
+        <w:rPr>
+          <w:rFonts w:cstheme="minorHAnsi"/>
+          <w:color w:val="000000"/>
+          <w:sz w:val="26"/>
+          <w:szCs w:val="26"/>
+        </w:rPr>
+        <w:t xml:space="preserve">megjelenésen van a hangsúly, ami </w:t>
+      </w:r>
+      <w:r>
+        <w:rPr>
+          <w:rFonts w:cstheme="minorHAnsi"/>
+          <w:b/>
+          <w:color w:val="000000"/>
+          <w:sz w:val="26"/>
+          <w:szCs w:val="26"/>
+        </w:rPr>
+        <w:t>csúcsíves boltozatokban, díszes üvegablakokban,</w:t>
+      </w:r>
+      <w:r>
+        <w:rPr>
+          <w:rFonts w:cstheme="minorHAnsi"/>
+          <w:color w:val="000000"/>
+          <w:sz w:val="26"/>
+          <w:szCs w:val="26"/>
+        </w:rPr>
+        <w:t xml:space="preserve"> </w:t>
+      </w:r>
+      <w:r>
+        <w:rPr>
+          <w:rFonts w:cstheme="minorHAnsi"/>
+          <w:b/>
+          <w:color w:val="000000"/>
+          <w:sz w:val="26"/>
+          <w:szCs w:val="26"/>
+        </w:rPr>
+        <w:t>és magasra törő díszes tornyok</w:t>
+      </w:r>
+      <w:r>
+        <w:rPr>
+          <w:rFonts w:cstheme="minorHAnsi"/>
+          <w:color w:val="000000"/>
+          <w:sz w:val="26"/>
+          <w:szCs w:val="26"/>
+        </w:rPr>
+        <w:t xml:space="preserve"> jelenik meg</w:t>
+      </w:r>
+      <w:r>
+        <w:rPr>
+          <w:rFonts w:cstheme="minorHAnsi"/>
+          <w:color w:val="000000"/>
+          <w:sz w:val="26"/>
+          <w:szCs w:val="26"/>
+        </w:rPr>
+        <w:t xml:space="preserve">. </w:t>
+      </w:r>
+      <w:r>
+        <w:rPr>
+          <w:rFonts w:cstheme="minorHAnsi"/>
+          <w:color w:val="000000"/>
+          <w:sz w:val="26"/>
+          <w:szCs w:val="26"/>
+        </w:rPr>
+        <w:t>Ilyen stílusú épület a Mátyás-templom.</w:t>
+      </w:r>
+    </w:p>
+    <w:p>
+      <w:pPr>
+        <w:rPr>
+          <w:rFonts w:cstheme="minorHAnsi"/>
+          <w:i/>
+          <w:color w:val="000000"/>
+          <w:sz w:val="10"/>
+          <w:szCs w:val="26"/>
+          <w:u w:val="single"/>
+        </w:rPr>
+      </w:pPr>
+    </w:p>
+    <w:p>
+      <w:pPr>
+        <w:rPr>
+          <w:rFonts w:cstheme="minorHAnsi"/>
+          <w:i/>
+          <w:color w:val="000000"/>
+          <w:sz w:val="28"/>
+          <w:szCs w:val="26"/>
+          <w:u w:val="single"/>
+        </w:rPr>
+      </w:pPr>
+      <w:r>
+        <w:rPr>
+          <w:rFonts w:cstheme="minorHAnsi"/>
+          <w:i/>
+          <w:color w:val="000000"/>
+          <w:sz w:val="28"/>
+          <w:szCs w:val="26"/>
+          <w:u w:val="single"/>
+        </w:rPr>
+        <w:t>A lovagi életmód a középkorban</w:t>
+      </w:r>
+    </w:p>
+    <w:p>
+      <w:pPr>
+        <w:jc w:val="both"/>
+        <w:rPr>
+          <w:rFonts w:cstheme="minorHAnsi"/>
+          <w:color w:val="000000"/>
+          <w:sz w:val="26"/>
+          <w:szCs w:val="26"/>
+        </w:rPr>
+      </w:pPr>
+      <w:r>
+        <w:rPr>
+          <w:rFonts w:cstheme="minorHAnsi"/>
+          <w:color w:val="000000"/>
+          <w:sz w:val="26"/>
+          <w:szCs w:val="26"/>
+        </w:rPr>
+        <w:t xml:space="preserve">A középkorra jellemző </w:t>
+      </w:r>
+      <w:r>
+        <w:rPr>
+          <w:rFonts w:cstheme="minorHAnsi"/>
+          <w:b/>
+          <w:color w:val="000000"/>
+          <w:sz w:val="26"/>
+          <w:szCs w:val="26"/>
+        </w:rPr>
+        <w:t>nehézpáncélos katoná</w:t>
+      </w:r>
+      <w:r>
+        <w:rPr>
+          <w:rFonts w:cstheme="minorHAnsi"/>
+          <w:b/>
+          <w:color w:val="000000"/>
+          <w:sz w:val="26"/>
+          <w:szCs w:val="26"/>
+        </w:rPr>
+        <w:t>t nevezték lovagnak</w:t>
+      </w:r>
+      <w:r>
+        <w:rPr>
+          <w:rFonts w:cstheme="minorHAnsi"/>
+          <w:color w:val="000000"/>
+          <w:sz w:val="26"/>
+          <w:szCs w:val="26"/>
+        </w:rPr>
+        <w:t xml:space="preserve">, mivel ez a </w:t>
+      </w:r>
+      <w:r>
+        <w:rPr>
+          <w:rFonts w:cstheme="minorHAnsi"/>
+          <w:b/>
+          <w:color w:val="000000"/>
+          <w:sz w:val="26"/>
+          <w:szCs w:val="26"/>
+        </w:rPr>
+        <w:t>felszerelés nagyon drága volt</w:t>
+      </w:r>
+      <w:r>
+        <w:rPr>
+          <w:rFonts w:cstheme="minorHAnsi"/>
+          <w:color w:val="000000"/>
+          <w:sz w:val="26"/>
+          <w:szCs w:val="26"/>
+        </w:rPr>
+        <w:t xml:space="preserve"> ezért csak a tehetős földesurak lehettek eleinte lovagok. </w:t>
+      </w:r>
+      <w:r>
+        <w:rPr>
+          <w:rFonts w:cstheme="minorHAnsi"/>
+          <w:color w:val="000000"/>
+          <w:sz w:val="26"/>
+          <w:szCs w:val="26"/>
+        </w:rPr>
+        <w:t>A lovagoknak ezen</w:t>
+      </w:r>
+      <w:r>
+        <w:rPr>
+          <w:rFonts w:cstheme="minorHAnsi"/>
+          <w:color w:val="000000"/>
+          <w:sz w:val="26"/>
+          <w:szCs w:val="26"/>
+        </w:rPr>
+        <w:t xml:space="preserve">felül </w:t>
+      </w:r>
+      <w:r>
+        <w:rPr>
+          <w:rFonts w:cstheme="minorHAnsi"/>
+          <w:b/>
+          <w:color w:val="000000"/>
+          <w:sz w:val="26"/>
+          <w:szCs w:val="26"/>
+        </w:rPr>
+        <w:t>erényei is voltak</w:t>
+      </w:r>
+      <w:r>
+        <w:rPr>
+          <w:rFonts w:cstheme="minorHAnsi"/>
+          <w:color w:val="000000"/>
+          <w:sz w:val="26"/>
+          <w:szCs w:val="26"/>
+        </w:rPr>
+        <w:t xml:space="preserve">, ezek közül a legfontosabbak a </w:t>
+      </w:r>
+      <w:r>
+        <w:rPr>
+          <w:rFonts w:cstheme="minorHAnsi"/>
+          <w:b/>
+          <w:color w:val="000000"/>
+          <w:sz w:val="26"/>
+          <w:szCs w:val="26"/>
+        </w:rPr>
+        <w:t xml:space="preserve">hűség a királyhoz, </w:t>
+      </w:r>
+      <w:r>
+        <w:rPr>
+          <w:rFonts w:cstheme="minorHAnsi"/>
+          <w:b/>
+          <w:color w:val="000000"/>
+          <w:sz w:val="26"/>
+          <w:szCs w:val="26"/>
+        </w:rPr>
+        <w:t xml:space="preserve">a becsületesség, a gyengék, nők és gyerekek </w:t>
+      </w:r>
+      <w:r>
+        <w:rPr>
+          <w:rFonts w:cstheme="minorHAnsi"/>
+          <w:b/>
+          <w:color w:val="000000"/>
+          <w:sz w:val="26"/>
+          <w:szCs w:val="26"/>
+        </w:rPr>
+        <w:t>védelme,</w:t>
+      </w:r>
+      <w:r>
+        <w:rPr>
+          <w:rFonts w:cstheme="minorHAnsi"/>
+          <w:b/>
+          <w:color w:val="000000"/>
+          <w:sz w:val="26"/>
+          <w:szCs w:val="26"/>
+        </w:rPr>
+        <w:t xml:space="preserve"> valamint a legyőzöttek megkímélése</w:t>
+      </w:r>
+      <w:r>
+        <w:rPr>
+          <w:rFonts w:cstheme="minorHAnsi"/>
+          <w:color w:val="000000"/>
+          <w:sz w:val="26"/>
+          <w:szCs w:val="26"/>
+        </w:rPr>
+        <w:t>.</w:t>
+      </w:r>
+      <w:r>
+        <w:rPr>
+          <w:rFonts w:cstheme="minorHAnsi"/>
+          <w:color w:val="000000"/>
+          <w:sz w:val="26"/>
+          <w:szCs w:val="26"/>
+        </w:rPr>
+        <w:t xml:space="preserve"> Persze nem minden lovag tartotta be ezeket az erényeket. A lovagok ezenfelül gyakran részt vettek </w:t>
+      </w:r>
+      <w:r>
+        <w:rPr>
+          <w:rFonts w:cstheme="minorHAnsi"/>
+          <w:b/>
+          <w:color w:val="000000"/>
+          <w:sz w:val="26"/>
+          <w:szCs w:val="26"/>
+        </w:rPr>
+        <w:t xml:space="preserve">lovagi </w:t>
+      </w:r>
+      <w:r>
+        <w:rPr>
+          <w:rFonts w:cstheme="minorHAnsi"/>
+          <w:b/>
+          <w:color w:val="000000"/>
+          <w:sz w:val="26"/>
+          <w:szCs w:val="26"/>
+        </w:rPr>
+        <w:t>tornákon</w:t>
+      </w:r>
+      <w:r>
+        <w:rPr>
+          <w:rFonts w:cstheme="minorHAnsi"/>
+          <w:color w:val="000000"/>
+          <w:sz w:val="26"/>
+          <w:szCs w:val="26"/>
+        </w:rPr>
+        <w:t>,</w:t>
+      </w:r>
+      <w:r>
+        <w:rPr>
+          <w:rFonts w:cstheme="minorHAnsi"/>
+          <w:color w:val="000000"/>
+          <w:sz w:val="26"/>
+          <w:szCs w:val="26"/>
+        </w:rPr>
+        <w:t xml:space="preserve"> ahol győzni nagy dicsőség volt.</w:t>
+      </w:r>
+    </w:p>
+    <w:p>
+      <w:pPr>
+        <w:jc w:val="both"/>
+        <w:rPr>
+          <w:rFonts w:cstheme="minorHAnsi"/>
+          <w:color w:val="000000"/>
+          <w:sz w:val="26"/>
+          <w:szCs w:val="26"/>
+        </w:rPr>
+      </w:pPr>
+      <w:r>
+        <w:rPr>
+          <w:rFonts w:cstheme="minorHAnsi"/>
+          <w:color w:val="000000"/>
+          <w:sz w:val="26"/>
+          <w:szCs w:val="26"/>
+        </w:rPr>
+        <w:t xml:space="preserve">A terjeszkedő </w:t>
+      </w:r>
+      <w:r>
+        <w:rPr>
+          <w:rFonts w:cstheme="minorHAnsi"/>
+          <w:b/>
+          <w:color w:val="000000"/>
+          <w:sz w:val="26"/>
+          <w:szCs w:val="26"/>
+        </w:rPr>
+        <w:t>Arab Birodalom elfoglalta a Szent Földet</w:t>
+      </w:r>
+      <w:r>
+        <w:rPr>
+          <w:rFonts w:cstheme="minorHAnsi"/>
+          <w:color w:val="000000"/>
+          <w:sz w:val="26"/>
+          <w:szCs w:val="26"/>
+        </w:rPr>
+        <w:t xml:space="preserve"> és a keresztény zarándokokat pedig sokszor elfogt</w:t>
+      </w:r>
+      <w:r>
+        <w:rPr>
+          <w:rFonts w:cstheme="minorHAnsi"/>
+          <w:color w:val="000000"/>
+          <w:sz w:val="26"/>
+          <w:szCs w:val="26"/>
+        </w:rPr>
+        <w:t xml:space="preserve">a. Hogy biztonságosan lehessen elzarándokolni a pápa </w:t>
+      </w:r>
+      <w:r>
+        <w:rPr>
+          <w:rFonts w:cstheme="minorHAnsi"/>
+          <w:b/>
+          <w:color w:val="000000"/>
+          <w:sz w:val="26"/>
+          <w:szCs w:val="26"/>
+        </w:rPr>
+        <w:t>kereszteshadjáratot hirdetett a Szent Föld felszabadítása nevében</w:t>
+      </w:r>
+      <w:r>
+        <w:rPr>
+          <w:rFonts w:cstheme="minorHAnsi"/>
+          <w:color w:val="000000"/>
+          <w:sz w:val="26"/>
+          <w:szCs w:val="26"/>
+        </w:rPr>
+        <w:t xml:space="preserve">. Aki részt vett ezeken a hadjáratokon az </w:t>
+      </w:r>
+      <w:r>
+        <w:rPr>
+          <w:rFonts w:cstheme="minorHAnsi"/>
+          <w:b/>
+          <w:color w:val="000000"/>
+          <w:sz w:val="26"/>
+          <w:szCs w:val="26"/>
+        </w:rPr>
+        <w:t xml:space="preserve">bűnbocsánatban részesült és persze </w:t>
+      </w:r>
+      <w:r>
+        <w:rPr>
+          <w:rFonts w:cstheme="minorHAnsi"/>
+          <w:b/>
+          <w:color w:val="000000"/>
+          <w:sz w:val="26"/>
+          <w:szCs w:val="26"/>
+        </w:rPr>
+        <w:t>hadizsákmányban</w:t>
+      </w:r>
+      <w:r>
+        <w:rPr>
+          <w:rFonts w:cstheme="minorHAnsi"/>
+          <w:color w:val="000000"/>
+          <w:sz w:val="26"/>
+          <w:szCs w:val="26"/>
+        </w:rPr>
+        <w:t xml:space="preserve"> is.</w:t>
+      </w:r>
+    </w:p>
+    <w:p>
+      <w:pPr>
+        <w:rPr>
+          <w:rFonts w:cstheme="minorHAnsi"/>
+          <w:i/>
+          <w:color w:val="000000"/>
+          <w:sz w:val="28"/>
+          <w:szCs w:val="26"/>
+          <w:u w:val="single"/>
+        </w:rPr>
+      </w:pPr>
+    </w:p>
+    <w:p>
+      <w:pPr>
+        <w:rPr>
+          <w:rFonts w:cstheme="minorHAnsi"/>
+          <w:i/>
+          <w:color w:val="000000"/>
+          <w:sz w:val="28"/>
+          <w:szCs w:val="26"/>
+          <w:u w:val="single"/>
+        </w:rPr>
+      </w:pPr>
+    </w:p>
+    <w:p>
+      <w:pPr>
+        <w:rPr>
+          <w:rFonts w:cstheme="minorHAnsi"/>
+          <w:i/>
+          <w:color w:val="000000"/>
+          <w:sz w:val="28"/>
+          <w:szCs w:val="26"/>
+          <w:u w:val="single"/>
+        </w:rPr>
+      </w:pPr>
+    </w:p>
+    <w:p>
+      <w:pPr>
+        <w:rPr>
+          <w:rFonts w:cstheme="minorHAnsi"/>
+          <w:i/>
+          <w:color w:val="000000"/>
+          <w:sz w:val="28"/>
+          <w:szCs w:val="26"/>
+          <w:u w:val="single"/>
+        </w:rPr>
+      </w:pPr>
+    </w:p>
+    <w:p>
+      <w:pPr>
+        <w:rPr>
+          <w:rFonts w:cstheme="minorHAnsi"/>
+          <w:i/>
+          <w:color w:val="000000"/>
+          <w:sz w:val="28"/>
+          <w:szCs w:val="26"/>
+          <w:u w:val="single"/>
+        </w:rPr>
+      </w:pPr>
+    </w:p>
+    <w:p>
+      <w:pPr>
+        <w:rPr>
+          <w:rFonts w:cstheme="minorHAnsi"/>
+          <w:i/>
+          <w:color w:val="000000"/>
+          <w:sz w:val="28"/>
+          <w:szCs w:val="26"/>
+          <w:u w:val="single"/>
+        </w:rPr>
+      </w:pPr>
+    </w:p>
+    <w:p>
+      <w:pPr>
+        <w:rPr>
+          <w:rFonts w:cstheme="minorHAnsi"/>
+          <w:i/>
+          <w:color w:val="000000"/>
+          <w:sz w:val="28"/>
+          <w:szCs w:val="26"/>
+          <w:u w:val="single"/>
+        </w:rPr>
+      </w:pPr>
+      <w:r>
+        <w:rPr>
+          <w:rFonts w:cstheme="minorHAnsi"/>
+          <w:i/>
+          <w:color w:val="000000"/>
+          <w:sz w:val="28"/>
+          <w:szCs w:val="26"/>
+          <w:u w:val="single"/>
+        </w:rPr>
+        <w:t>Humanizmus</w:t>
+      </w:r>
+    </w:p>
+    <w:p>
+      <w:pPr>
+        <w:jc w:val="both"/>
+        <w:rPr>
+          <w:rFonts w:cstheme="minorHAnsi"/>
+          <w:color w:val="000000"/>
+          <w:sz w:val="26"/>
+          <w:szCs w:val="26"/>
+        </w:rPr>
+      </w:pPr>
+      <w:r>
+        <w:rPr>
+          <w:rFonts w:cstheme="minorHAnsi"/>
+          <w:color w:val="000000"/>
+          <w:sz w:val="26"/>
+          <w:szCs w:val="26"/>
+        </w:rPr>
+        <w:t xml:space="preserve">A középkori gondolkodás központjában a </w:t>
+      </w:r>
+      <w:r>
+        <w:rPr>
+          <w:rFonts w:cstheme="minorHAnsi"/>
+          <w:b/>
+          <w:color w:val="000000"/>
+          <w:sz w:val="26"/>
+          <w:szCs w:val="26"/>
+        </w:rPr>
+        <w:t>vallás állt</w:t>
+      </w:r>
+      <w:r>
+        <w:rPr>
+          <w:rFonts w:cstheme="minorHAnsi"/>
+          <w:color w:val="000000"/>
+          <w:sz w:val="26"/>
+          <w:szCs w:val="26"/>
+        </w:rPr>
+        <w:t>. Ez azt jelentette, hogy az életet azért éljük meg egy szenvedésként, mert a halálunk után egy nagyobb jóban részesülünk.</w:t>
+      </w:r>
+      <w:r>
+        <w:rPr>
+          <w:rFonts w:cstheme="minorHAnsi"/>
+          <w:color w:val="000000"/>
+          <w:sz w:val="26"/>
+          <w:szCs w:val="26"/>
+        </w:rPr>
+        <w:t xml:space="preserve"> Voltak azonban akik </w:t>
+      </w:r>
+      <w:r>
+        <w:rPr>
+          <w:rFonts w:cstheme="minorHAnsi"/>
+          <w:b/>
+          <w:color w:val="000000"/>
+          <w:sz w:val="26"/>
+          <w:szCs w:val="26"/>
+        </w:rPr>
+        <w:t>úgy gondolták</w:t>
+      </w:r>
+      <w:r>
+        <w:rPr>
+          <w:rFonts w:cstheme="minorHAnsi"/>
+          <w:color w:val="000000"/>
+          <w:sz w:val="26"/>
+          <w:szCs w:val="26"/>
+        </w:rPr>
+        <w:t xml:space="preserve">, hogy az élet központjában az embernek kéne állnia és az </w:t>
+      </w:r>
+      <w:r>
+        <w:rPr>
+          <w:rFonts w:cstheme="minorHAnsi"/>
+          <w:b/>
+          <w:color w:val="000000"/>
+          <w:sz w:val="26"/>
+          <w:szCs w:val="26"/>
+        </w:rPr>
+        <w:t>örömök kereséséről és élvezéséről szól</w:t>
+      </w:r>
+      <w:r>
+        <w:rPr>
+          <w:rFonts w:cstheme="minorHAnsi"/>
+          <w:b/>
+          <w:color w:val="000000"/>
+          <w:sz w:val="26"/>
+          <w:szCs w:val="26"/>
+        </w:rPr>
+        <w:t>jon</w:t>
+      </w:r>
+      <w:r>
+        <w:rPr>
+          <w:rFonts w:cstheme="minorHAnsi"/>
+          <w:b/>
+          <w:color w:val="000000"/>
+          <w:sz w:val="26"/>
+          <w:szCs w:val="26"/>
+        </w:rPr>
+        <w:t xml:space="preserve"> életünk</w:t>
+      </w:r>
+      <w:r>
+        <w:rPr>
+          <w:rFonts w:cstheme="minorHAnsi"/>
+          <w:color w:val="000000"/>
+          <w:sz w:val="26"/>
+          <w:szCs w:val="26"/>
+        </w:rPr>
+        <w:t>.</w:t>
+      </w:r>
+      <w:r>
+        <w:rPr>
+          <w:rFonts w:cstheme="minorHAnsi"/>
+          <w:color w:val="000000"/>
+          <w:sz w:val="26"/>
+          <w:szCs w:val="26"/>
+        </w:rPr>
+        <w:t xml:space="preserve"> Az így gondolkodó embereket nevezzük </w:t>
+      </w:r>
+      <w:r>
+        <w:rPr>
+          <w:rFonts w:cstheme="minorHAnsi"/>
+          <w:b/>
+          <w:color w:val="000000"/>
+          <w:sz w:val="26"/>
+          <w:szCs w:val="26"/>
+        </w:rPr>
+        <w:t>humanistáknak</w:t>
+      </w:r>
+      <w:r>
+        <w:rPr>
+          <w:rFonts w:cstheme="minorHAnsi"/>
+          <w:color w:val="000000"/>
+          <w:sz w:val="26"/>
+          <w:szCs w:val="26"/>
+        </w:rPr>
+        <w:t>.</w:t>
+      </w:r>
+    </w:p>
+    <w:p>
+      <w:pPr>
+        <w:rPr>
+          <w:rFonts w:cstheme="minorHAnsi"/>
+          <w:i/>
+          <w:color w:val="000000"/>
+          <w:sz w:val="10"/>
+          <w:szCs w:val="26"/>
+          <w:u w:val="single"/>
+        </w:rPr>
+      </w:pPr>
       <w:bookmarkStart w:id="0" w:name="_GoBack"/>
       <w:bookmarkEnd w:id="0"/>
     </w:p>
@@ -209,7 +970,7 @@
           <w:rFonts w:cstheme="minorHAnsi"/>
           <w:i/>
           <w:color w:val="000000"/>
-          <w:sz w:val="26"/>
+          <w:sz w:val="28"/>
           <w:szCs w:val="26"/>
           <w:u w:val="single"/>
         </w:rPr>
@@ -223,334 +984,120 @@
           <w:szCs w:val="26"/>
           <w:u w:val="single"/>
         </w:rPr>
-        <w:t>Gótika</w:t>
-      </w:r>
-    </w:p>
-    <w:p>
-      <w:pPr>
-        <w:rPr>
-          <w:rFonts w:cstheme="minorHAnsi"/>
-          <w:color w:val="000000"/>
-          <w:sz w:val="26"/>
-          <w:szCs w:val="26"/>
-        </w:rPr>
-      </w:pPr>
-      <w:r>
-        <w:rPr>
-          <w:rFonts w:cstheme="minorHAnsi"/>
-          <w:color w:val="000000"/>
-          <w:sz w:val="26"/>
-          <w:szCs w:val="26"/>
-        </w:rPr>
-        <w:t xml:space="preserve">A gótika a legjelentősebb az építészetben. A román stílussal ellentétben a </w:t>
-      </w:r>
-      <w:r>
-        <w:rPr>
-          <w:rFonts w:cstheme="minorHAnsi"/>
-          <w:color w:val="000000"/>
-          <w:sz w:val="26"/>
-          <w:szCs w:val="26"/>
-        </w:rPr>
-        <w:t>megjelenésen van a hangsúly, ami csúcsíves boltozatokban, díszes üvegablakokban, és magasra törő díszes tornyokban jelenik meg</w:t>
-      </w:r>
-      <w:r>
-        <w:rPr>
-          <w:rFonts w:cstheme="minorHAnsi"/>
-          <w:color w:val="000000"/>
-          <w:sz w:val="26"/>
-          <w:szCs w:val="26"/>
-        </w:rPr>
-        <w:t>. A zenében a többszólamú énekek, gregorián és a trubadúr költészet a jellemző.</w:t>
-      </w:r>
-      <w:r>
-        <w:rPr>
-          <w:rFonts w:cstheme="minorHAnsi"/>
-          <w:color w:val="000000"/>
-          <w:sz w:val="26"/>
-          <w:szCs w:val="26"/>
-        </w:rPr>
-        <w:t xml:space="preserve"> Ilyen stílusú épület a Mátyás-templom.</w:t>
-      </w:r>
-    </w:p>
-    <w:p>
-      <w:pPr>
-        <w:rPr>
-          <w:rFonts w:cstheme="minorHAnsi"/>
-          <w:i/>
-          <w:color w:val="000000"/>
-          <w:sz w:val="28"/>
-          <w:szCs w:val="26"/>
-          <w:u w:val="single"/>
-        </w:rPr>
-      </w:pPr>
-      <w:r>
-        <w:rPr>
-          <w:rFonts w:cstheme="minorHAnsi"/>
-          <w:i/>
-          <w:color w:val="000000"/>
-          <w:sz w:val="28"/>
-          <w:szCs w:val="26"/>
-          <w:u w:val="single"/>
-        </w:rPr>
-        <w:t>A lovagi életmód a középkorban</w:t>
-      </w:r>
-    </w:p>
-    <w:p>
-      <w:pPr>
-        <w:rPr>
-          <w:rFonts w:cstheme="minorHAnsi"/>
-          <w:color w:val="000000"/>
-          <w:sz w:val="26"/>
-          <w:szCs w:val="26"/>
-        </w:rPr>
-      </w:pPr>
-      <w:r>
-        <w:rPr>
-          <w:rFonts w:cstheme="minorHAnsi"/>
-          <w:color w:val="000000"/>
-          <w:sz w:val="26"/>
-          <w:szCs w:val="26"/>
-        </w:rPr>
-        <w:t>A középkorra jellemző nehézpáncélos katoná</w:t>
-      </w:r>
-      <w:r>
-        <w:rPr>
-          <w:rFonts w:cstheme="minorHAnsi"/>
-          <w:color w:val="000000"/>
-          <w:sz w:val="26"/>
-          <w:szCs w:val="26"/>
-        </w:rPr>
-        <w:t xml:space="preserve">t nevezték lovagnak, mivel ez a felszerelés nagyon drága volt ezért csak a tehetős földesurak lehettek eleinte lovagok. </w:t>
-      </w:r>
-      <w:r>
-        <w:rPr>
-          <w:rFonts w:cstheme="minorHAnsi"/>
-          <w:color w:val="000000"/>
-          <w:sz w:val="26"/>
-          <w:szCs w:val="26"/>
-        </w:rPr>
-        <w:t>A lovagoknak ezen</w:t>
-      </w:r>
-      <w:r>
-        <w:rPr>
-          <w:rFonts w:cstheme="minorHAnsi"/>
-          <w:color w:val="000000"/>
-          <w:sz w:val="26"/>
-          <w:szCs w:val="26"/>
-        </w:rPr>
-        <w:t xml:space="preserve">felül erényei is voltak, ezek közül a legfontosabbak a hűség a királyhoz, </w:t>
-      </w:r>
-      <w:r>
-        <w:rPr>
-          <w:rFonts w:cstheme="minorHAnsi"/>
-          <w:color w:val="000000"/>
-          <w:sz w:val="26"/>
-          <w:szCs w:val="26"/>
-        </w:rPr>
-        <w:t xml:space="preserve">a becsületesség, a gyengék, nők és gyerekek </w:t>
-      </w:r>
-      <w:r>
-        <w:rPr>
-          <w:rFonts w:cstheme="minorHAnsi"/>
-          <w:color w:val="000000"/>
-          <w:sz w:val="26"/>
-          <w:szCs w:val="26"/>
-        </w:rPr>
-        <w:t>védelme,</w:t>
-      </w:r>
-      <w:r>
-        <w:rPr>
-          <w:rFonts w:cstheme="minorHAnsi"/>
-          <w:color w:val="000000"/>
-          <w:sz w:val="26"/>
-          <w:szCs w:val="26"/>
-        </w:rPr>
-        <w:t xml:space="preserve"> valamint a legyőzöttek megkímélése.</w:t>
-      </w:r>
-      <w:r>
-        <w:rPr>
-          <w:rFonts w:cstheme="minorHAnsi"/>
-          <w:color w:val="000000"/>
-          <w:sz w:val="26"/>
-          <w:szCs w:val="26"/>
-        </w:rPr>
-        <w:t xml:space="preserve"> Persze nem minden lovag tartotta be ezeket az erényeket. A lovagok ezenfelül gyakran részt vettek lovagi </w:t>
-      </w:r>
-      <w:r>
-        <w:rPr>
-          <w:rFonts w:cstheme="minorHAnsi"/>
-          <w:color w:val="000000"/>
-          <w:sz w:val="26"/>
-          <w:szCs w:val="26"/>
-        </w:rPr>
-        <w:t>tornákon,</w:t>
-      </w:r>
-      <w:r>
-        <w:rPr>
-          <w:rFonts w:cstheme="minorHAnsi"/>
-          <w:color w:val="000000"/>
-          <w:sz w:val="26"/>
-          <w:szCs w:val="26"/>
-        </w:rPr>
-        <w:t xml:space="preserve"> ahol győzni nagy dicsőség volt.</w:t>
-      </w:r>
-    </w:p>
-    <w:p>
-      <w:pPr>
-        <w:rPr>
-          <w:rFonts w:cstheme="minorHAnsi"/>
-          <w:color w:val="000000"/>
-          <w:sz w:val="26"/>
-          <w:szCs w:val="26"/>
-        </w:rPr>
-      </w:pPr>
-      <w:r>
-        <w:rPr>
-          <w:rFonts w:cstheme="minorHAnsi"/>
-          <w:color w:val="000000"/>
-          <w:sz w:val="26"/>
-          <w:szCs w:val="26"/>
-        </w:rPr>
-        <w:t>A terjeszkedő Arab Birodalom elfoglalta a Szent Földet és a keresztény zarándokokat pedig sokszor elfogt</w:t>
-      </w:r>
-      <w:r>
-        <w:rPr>
-          <w:rFonts w:cstheme="minorHAnsi"/>
-          <w:color w:val="000000"/>
-          <w:sz w:val="26"/>
-          <w:szCs w:val="26"/>
-        </w:rPr>
-        <w:t xml:space="preserve">a. Hogy biztonságosan lehessen elzarándokolni a pápa kereszteshadjáratot hirdetett a Szent Föld felszabadítása nevében. Aki részt vett ezeken a hadjáratokon az bűnbocsánatban részesült és persze </w:t>
-      </w:r>
-      <w:r>
-        <w:rPr>
-          <w:rFonts w:cstheme="minorHAnsi"/>
-          <w:color w:val="000000"/>
-          <w:sz w:val="26"/>
-          <w:szCs w:val="26"/>
-        </w:rPr>
-        <w:t>hadizsákmányban is.</w:t>
-      </w:r>
-    </w:p>
-    <w:p>
-      <w:pPr>
-        <w:rPr>
-          <w:rFonts w:cstheme="minorHAnsi"/>
-          <w:i/>
-          <w:color w:val="000000"/>
-          <w:sz w:val="28"/>
-          <w:szCs w:val="26"/>
-          <w:u w:val="single"/>
-        </w:rPr>
-      </w:pPr>
-      <w:r>
-        <w:rPr>
-          <w:rFonts w:cstheme="minorHAnsi"/>
-          <w:i/>
-          <w:color w:val="000000"/>
-          <w:sz w:val="28"/>
-          <w:szCs w:val="26"/>
-          <w:u w:val="single"/>
-        </w:rPr>
-        <w:t>Humanizmus</w:t>
-      </w:r>
-    </w:p>
-    <w:p>
-      <w:pPr>
-        <w:rPr>
-          <w:rFonts w:cstheme="minorHAnsi"/>
-          <w:color w:val="000000"/>
-          <w:sz w:val="26"/>
-          <w:szCs w:val="26"/>
-        </w:rPr>
-      </w:pPr>
-      <w:r>
-        <w:rPr>
-          <w:rFonts w:cstheme="minorHAnsi"/>
-          <w:color w:val="000000"/>
-          <w:sz w:val="26"/>
-          <w:szCs w:val="26"/>
-        </w:rPr>
-        <w:t>A középkori gondolkodás központjában a vallás állt. Ez azt jelentette, hogy az életet azért éljük meg egy szenvedésként, mert a halálunk után egy nagyobb jóban részesülünk.</w:t>
-      </w:r>
-      <w:r>
-        <w:rPr>
-          <w:rFonts w:cstheme="minorHAnsi"/>
-          <w:color w:val="000000"/>
-          <w:sz w:val="26"/>
-          <w:szCs w:val="26"/>
-        </w:rPr>
-        <w:t xml:space="preserve"> Voltak azonban akik úgy gondolták, hogy az élet központjában az embernek kéne állnia és az örömök kereséséről és élvezéséről szól életünk.</w:t>
-      </w:r>
-      <w:r>
-        <w:rPr>
-          <w:rFonts w:cstheme="minorHAnsi"/>
-          <w:color w:val="000000"/>
-          <w:sz w:val="26"/>
-          <w:szCs w:val="26"/>
-        </w:rPr>
-        <w:t xml:space="preserve"> Az így gondolkodó embereket nevezzük humanistáknak.</w:t>
-      </w:r>
-    </w:p>
-    <w:p>
-      <w:pPr>
-        <w:rPr>
-          <w:rFonts w:cstheme="minorHAnsi"/>
-          <w:i/>
-          <w:color w:val="000000"/>
-          <w:sz w:val="28"/>
-          <w:szCs w:val="26"/>
-          <w:u w:val="single"/>
-        </w:rPr>
-      </w:pPr>
-      <w:r>
-        <w:rPr>
-          <w:rFonts w:cstheme="minorHAnsi"/>
-          <w:i/>
-          <w:color w:val="000000"/>
-          <w:sz w:val="28"/>
-          <w:szCs w:val="26"/>
-          <w:u w:val="single"/>
-        </w:rPr>
         <w:t>Reneszánsz</w:t>
       </w:r>
     </w:p>
     <w:p>
       <w:pPr>
-        <w:rPr>
-          <w:rFonts w:cstheme="minorHAnsi"/>
-          <w:color w:val="000000"/>
-          <w:sz w:val="26"/>
-          <w:szCs w:val="26"/>
-        </w:rPr>
-      </w:pPr>
-      <w:r>
-        <w:rPr>
-          <w:rFonts w:cstheme="minorHAnsi"/>
-          <w:color w:val="000000"/>
-          <w:sz w:val="26"/>
-          <w:szCs w:val="26"/>
-        </w:rPr>
-        <w:lastRenderedPageBreak/>
-        <w:t>A Reneszánsz művészek az ókor görög és római kultúrát vették alapul.</w:t>
-      </w:r>
-      <w:r>
-        <w:rPr>
-          <w:rFonts w:cstheme="minorHAnsi"/>
-          <w:color w:val="000000"/>
-          <w:sz w:val="26"/>
-          <w:szCs w:val="26"/>
-        </w:rPr>
-        <w:t xml:space="preserve"> Mivel a stílus az ókori művészetek újjászületése, ezért ezt Reneszánsznak nevezzük</w:t>
-      </w:r>
-      <w:r>
-        <w:rPr>
-          <w:rFonts w:cstheme="minorHAnsi"/>
-          <w:color w:val="000000"/>
-          <w:sz w:val="26"/>
-          <w:szCs w:val="26"/>
-        </w:rPr>
-        <w:t>, hazája Észak-Itália volt.</w:t>
+        <w:jc w:val="both"/>
+        <w:rPr>
+          <w:rFonts w:cstheme="minorHAnsi"/>
+          <w:color w:val="000000"/>
+          <w:sz w:val="26"/>
+          <w:szCs w:val="26"/>
+        </w:rPr>
+      </w:pPr>
+      <w:r>
+        <w:rPr>
+          <w:rFonts w:cstheme="minorHAnsi"/>
+          <w:color w:val="000000"/>
+          <w:sz w:val="26"/>
+          <w:szCs w:val="26"/>
+        </w:rPr>
+        <w:t xml:space="preserve">A Reneszánsz </w:t>
+      </w:r>
+      <w:r>
+        <w:rPr>
+          <w:rFonts w:cstheme="minorHAnsi"/>
+          <w:b/>
+          <w:color w:val="000000"/>
+          <w:sz w:val="26"/>
+          <w:szCs w:val="26"/>
+        </w:rPr>
+        <w:t>jelentése újjászületés</w:t>
+      </w:r>
+      <w:r>
+        <w:rPr>
+          <w:rFonts w:cstheme="minorHAnsi"/>
+          <w:color w:val="000000"/>
+          <w:sz w:val="26"/>
+          <w:szCs w:val="26"/>
+        </w:rPr>
+        <w:t xml:space="preserve">, ahol </w:t>
+      </w:r>
+      <w:r>
+        <w:rPr>
+          <w:rFonts w:cstheme="minorHAnsi"/>
+          <w:color w:val="000000"/>
+          <w:sz w:val="26"/>
+          <w:szCs w:val="26"/>
+        </w:rPr>
+        <w:t xml:space="preserve">az </w:t>
+      </w:r>
+      <w:r>
+        <w:rPr>
+          <w:rFonts w:cstheme="minorHAnsi"/>
+          <w:b/>
+          <w:color w:val="000000"/>
+          <w:sz w:val="26"/>
+          <w:szCs w:val="26"/>
+        </w:rPr>
+        <w:t>ókor görög és római kultúrát vették alapul</w:t>
+      </w:r>
+      <w:r>
+        <w:rPr>
+          <w:rFonts w:cstheme="minorHAnsi"/>
+          <w:color w:val="000000"/>
+          <w:sz w:val="26"/>
+          <w:szCs w:val="26"/>
+        </w:rPr>
+        <w:t>.</w:t>
+      </w:r>
+      <w:r>
+        <w:rPr>
+          <w:rFonts w:cstheme="minorHAnsi"/>
+          <w:color w:val="000000"/>
+          <w:sz w:val="26"/>
+          <w:szCs w:val="26"/>
+        </w:rPr>
+        <w:t xml:space="preserve"> </w:t>
+      </w:r>
+      <w:r>
+        <w:rPr>
+          <w:rFonts w:cstheme="minorHAnsi"/>
+          <w:color w:val="000000"/>
+          <w:sz w:val="26"/>
+          <w:szCs w:val="26"/>
+        </w:rPr>
+        <w:t>A Reneszánsz stílus</w:t>
+      </w:r>
+      <w:r>
+        <w:rPr>
+          <w:rFonts w:cstheme="minorHAnsi"/>
+          <w:color w:val="000000"/>
+          <w:sz w:val="26"/>
+          <w:szCs w:val="26"/>
+        </w:rPr>
+        <w:t xml:space="preserve"> </w:t>
+      </w:r>
+      <w:r>
+        <w:rPr>
+          <w:rFonts w:cstheme="minorHAnsi"/>
+          <w:b/>
+          <w:color w:val="000000"/>
+          <w:sz w:val="26"/>
+          <w:szCs w:val="26"/>
+        </w:rPr>
+        <w:t>hazája Észak-Itália</w:t>
+      </w:r>
+      <w:r>
+        <w:rPr>
+          <w:rFonts w:cstheme="minorHAnsi"/>
+          <w:color w:val="000000"/>
+          <w:sz w:val="26"/>
+          <w:szCs w:val="26"/>
+        </w:rPr>
+        <w:t xml:space="preserve"> volt.</w:t>
       </w:r>
       <w:r>
         <w:rPr>
@@ -577,25 +1124,84 @@
           <w:sz w:val="26"/>
           <w:szCs w:val="26"/>
         </w:rPr>
-        <w:t xml:space="preserve"> mint Leonardo </w:t>
-      </w:r>
-      <w:r>
-        <w:rPr>
-          <w:rFonts w:cstheme="minorHAnsi"/>
-          <w:color w:val="000000"/>
-          <w:sz w:val="26"/>
-          <w:szCs w:val="26"/>
-        </w:rPr>
-        <w:t xml:space="preserve">da Vinci. Az építészetben jellemzően az ókori oszlopos, kupolás </w:t>
-      </w:r>
-      <w:r>
-        <w:rPr>
-          <w:rFonts w:cstheme="minorHAnsi"/>
-          <w:color w:val="000000"/>
-          <w:sz w:val="26"/>
-          <w:szCs w:val="26"/>
-        </w:rPr>
-        <w:t>építkezés dominált.</w:t>
+        <w:t xml:space="preserve"> mint </w:t>
+      </w:r>
+      <w:r>
+        <w:rPr>
+          <w:rFonts w:cstheme="minorHAnsi"/>
+          <w:b/>
+          <w:color w:val="000000"/>
+          <w:sz w:val="26"/>
+          <w:szCs w:val="26"/>
+        </w:rPr>
+        <w:t xml:space="preserve">Leonardo </w:t>
+      </w:r>
+      <w:r>
+        <w:rPr>
+          <w:rFonts w:cstheme="minorHAnsi"/>
+          <w:b/>
+          <w:color w:val="000000"/>
+          <w:sz w:val="26"/>
+          <w:szCs w:val="26"/>
+        </w:rPr>
+        <w:t>da Vinci</w:t>
+      </w:r>
+      <w:r>
+        <w:rPr>
+          <w:rFonts w:cstheme="minorHAnsi"/>
+          <w:color w:val="000000"/>
+          <w:sz w:val="26"/>
+          <w:szCs w:val="26"/>
+        </w:rPr>
+        <w:t xml:space="preserve">. Az </w:t>
+      </w:r>
+      <w:r>
+        <w:rPr>
+          <w:rFonts w:cstheme="minorHAnsi"/>
+          <w:b/>
+          <w:color w:val="000000"/>
+          <w:sz w:val="26"/>
+          <w:szCs w:val="26"/>
+        </w:rPr>
+        <w:t>építészetben</w:t>
+      </w:r>
+      <w:r>
+        <w:rPr>
+          <w:rFonts w:cstheme="minorHAnsi"/>
+          <w:color w:val="000000"/>
+          <w:sz w:val="26"/>
+          <w:szCs w:val="26"/>
+        </w:rPr>
+        <w:t xml:space="preserve"> jellemzően az ókori </w:t>
+      </w:r>
+      <w:r>
+        <w:rPr>
+          <w:rFonts w:cstheme="minorHAnsi"/>
+          <w:b/>
+          <w:color w:val="000000"/>
+          <w:sz w:val="26"/>
+          <w:szCs w:val="26"/>
+        </w:rPr>
+        <w:t xml:space="preserve">oszlopos, kupolás </w:t>
+      </w:r>
+      <w:r>
+        <w:rPr>
+          <w:rFonts w:cstheme="minorHAnsi"/>
+          <w:b/>
+          <w:color w:val="000000"/>
+          <w:sz w:val="26"/>
+          <w:szCs w:val="26"/>
+        </w:rPr>
+        <w:t>építkezés dominált</w:t>
+      </w:r>
+      <w:r>
+        <w:rPr>
+          <w:rFonts w:cstheme="minorHAnsi"/>
+          <w:color w:val="000000"/>
+          <w:sz w:val="26"/>
+          <w:szCs w:val="26"/>
+        </w:rPr>
+        <w:t>.</w:t>
       </w:r>
     </w:p>
     <w:sectPr>

</xml_diff>